<commit_message>
Fixed seminar 46 flier to reflect the actual speaker
</commit_message>
<xml_diff>
--- a/assets/abstracts/Flyer_seminar46.docx
+++ b/assets/abstracts/Flyer_seminar46.docx
@@ -531,7 +531,7 @@
           <w:sz w:val="28"/>
           <w:szCs w:val="28"/>
         </w:rPr>
-        <w:t>Marcos E. G. da Luz</w:t>
+        <w:t>Luis G. C. Rego</w:t>
       </w:r>
       <w:r>
         <w:rPr>
@@ -559,7 +559,7 @@
           <w:szCs w:val="28"/>
           <w:lang w:eastAsia="en-US"/>
         </w:rPr>
-        <w:t>Department of Physics, Federal</w:t>
+        <w:t xml:space="preserve">Department of </w:t>
       </w:r>
       <w:r>
         <w:rPr>
@@ -569,54 +569,99 @@
           <w:szCs w:val="28"/>
           <w:lang w:eastAsia="en-US"/>
         </w:rPr>
+        <w:t xml:space="preserve">Physics, </w:t>
+      </w:r>
+      <w:r>
+        <w:rPr>
+          <w:rFonts w:ascii="Times New Roman" w:eastAsia="Droid Sans Fallback" w:hAnsi="Times New Roman"/>
+          <w:color w:val="00000A"/>
+          <w:sz w:val="28"/>
+          <w:szCs w:val="28"/>
+          <w:lang w:bidi="hi-IN"/>
+        </w:rPr>
+        <w:t>Universidade Federal de</w:t>
+      </w:r>
+      <w:r>
+        <w:rPr>
+          <w:rFonts w:ascii="Times New Roman" w:hAnsi="Times New Roman"/>
+          <w:sz w:val="28"/>
+          <w:szCs w:val="28"/>
+        </w:rPr>
+        <w:t xml:space="preserve"> Santa Catarina, Brasil</w:t>
+      </w:r>
+      <w:r>
+        <w:rPr>
+          <w:rFonts w:ascii="Times New Roman" w:hAnsi="Times New Roman"/>
+          <w:bCs/>
+          <w:sz w:val="28"/>
+          <w:szCs w:val="28"/>
+        </w:rPr>
         <w:t xml:space="preserve"> </w:t>
       </w:r>
       <w:r>
         <w:rPr>
-          <w:rFonts w:ascii="Times New Roman" w:eastAsia="Times New Roman" w:hAnsi="Times New Roman"/>
-          <w:kern w:val="0"/>
+          <w:rFonts w:ascii="Times New Roman" w:hAnsi="Times New Roman"/>
+          <w:bCs/>
           <w:sz w:val="28"/>
           <w:szCs w:val="28"/>
-          <w:lang w:eastAsia="en-US"/>
-        </w:rPr>
-        <w:t xml:space="preserve">University of Parana, Curitiba, PR, </w:t>
-      </w:r>
-      <w:r>
-        <w:rPr>
-          <w:rFonts w:ascii="Times New Roman" w:eastAsia="Times New Roman" w:hAnsi="Times New Roman"/>
-          <w:kern w:val="0"/>
+        </w:rPr>
+        <w:t>…</w:t>
+      </w:r>
+      <w:r>
+        <w:rPr>
+          <w:rFonts w:ascii="Times New Roman" w:hAnsi="Times New Roman"/>
+          <w:bCs/>
           <w:sz w:val="28"/>
           <w:szCs w:val="28"/>
-          <w:lang w:eastAsia="en-US"/>
-        </w:rPr>
-        <w:t>B</w:t>
-      </w:r>
-      <w:r>
-        <w:rPr>
-          <w:rFonts w:ascii="Times New Roman" w:eastAsia="Times New Roman" w:hAnsi="Times New Roman"/>
-          <w:kern w:val="0"/>
+        </w:rPr>
+        <w:t>..</w:t>
+      </w:r>
+      <w:r>
+        <w:rPr>
+          <w:rFonts w:ascii="Times New Roman" w:hAnsi="Times New Roman"/>
           <w:sz w:val="28"/>
           <w:szCs w:val="28"/>
-          <w:lang w:eastAsia="en-US"/>
-        </w:rPr>
-        <w:t>razil</w:t>
-      </w:r>
-      <w:r>
-        <w:rPr>
-          <w:rFonts w:ascii="Times New Roman" w:hAnsi="Times New Roman"/>
-          <w:bCs/>
+        </w:rPr>
+        <w:t>…………</w:t>
+      </w:r>
+      <w:r>
+        <w:rPr>
+          <w:rFonts w:ascii="Times New Roman" w:hAnsi="Times New Roman"/>
           <w:sz w:val="28"/>
           <w:szCs w:val="28"/>
         </w:rPr>
+        <w:t>.</w:t>
+      </w:r>
+      <w:r>
+        <w:rPr>
+          <w:rFonts w:ascii="Times New Roman" w:hAnsi="Times New Roman"/>
+          <w:sz w:val="28"/>
+          <w:szCs w:val="28"/>
+        </w:rPr>
         <w:t>…</w:t>
       </w:r>
       <w:r>
         <w:rPr>
           <w:rFonts w:ascii="Times New Roman" w:hAnsi="Times New Roman"/>
-          <w:bCs/>
           <w:sz w:val="28"/>
           <w:szCs w:val="28"/>
         </w:rPr>
+        <w:t>...</w:t>
+      </w:r>
+      <w:r>
+        <w:rPr>
+          <w:rFonts w:ascii="Times New Roman" w:hAnsi="Times New Roman"/>
+          <w:sz w:val="28"/>
+          <w:szCs w:val="28"/>
+        </w:rPr>
+        <w:t>……</w:t>
+      </w:r>
+      <w:r>
+        <w:rPr>
+          <w:rFonts w:ascii="Times New Roman" w:hAnsi="Times New Roman"/>
+          <w:sz w:val="28"/>
+          <w:szCs w:val="28"/>
+        </w:rPr>
         <w:t>..</w:t>
       </w:r>
       <w:r>
@@ -625,7 +670,7 @@
           <w:sz w:val="28"/>
           <w:szCs w:val="28"/>
         </w:rPr>
-        <w:t>…………</w:t>
+        <w:t>..</w:t>
       </w:r>
       <w:r>
         <w:rPr>
@@ -633,55 +678,23 @@
           <w:sz w:val="28"/>
           <w:szCs w:val="28"/>
         </w:rPr>
+        <w:t>…</w:t>
+      </w:r>
+      <w:r>
+        <w:rPr>
+          <w:rFonts w:ascii="Times New Roman" w:hAnsi="Times New Roman"/>
+          <w:sz w:val="28"/>
+          <w:szCs w:val="28"/>
+        </w:rPr>
+        <w:t>………...</w:t>
+      </w:r>
+      <w:r>
+        <w:rPr>
+          <w:rFonts w:ascii="Times New Roman" w:hAnsi="Times New Roman"/>
+          <w:sz w:val="28"/>
+          <w:szCs w:val="28"/>
+        </w:rPr>
         <w:t>.</w:t>
-      </w:r>
-      <w:r>
-        <w:rPr>
-          <w:rFonts w:ascii="Times New Roman" w:hAnsi="Times New Roman"/>
-          <w:sz w:val="28"/>
-          <w:szCs w:val="28"/>
-        </w:rPr>
-        <w:t>…</w:t>
-      </w:r>
-      <w:r>
-        <w:rPr>
-          <w:rFonts w:ascii="Times New Roman" w:hAnsi="Times New Roman"/>
-          <w:sz w:val="28"/>
-          <w:szCs w:val="28"/>
-        </w:rPr>
-        <w:t>...</w:t>
-      </w:r>
-      <w:r>
-        <w:rPr>
-          <w:rFonts w:ascii="Times New Roman" w:hAnsi="Times New Roman"/>
-          <w:sz w:val="28"/>
-          <w:szCs w:val="28"/>
-        </w:rPr>
-        <w:t>……</w:t>
-      </w:r>
-      <w:r>
-        <w:rPr>
-          <w:rFonts w:ascii="Times New Roman" w:hAnsi="Times New Roman"/>
-          <w:sz w:val="28"/>
-          <w:szCs w:val="28"/>
-        </w:rPr>
-        <w:t>..</w:t>
-      </w:r>
-      <w:r>
-        <w:rPr>
-          <w:rFonts w:ascii="Times New Roman" w:hAnsi="Times New Roman"/>
-          <w:sz w:val="28"/>
-          <w:szCs w:val="28"/>
-        </w:rPr>
-        <w:t>..</w:t>
-      </w:r>
-      <w:r>
-        <w:rPr>
-          <w:rFonts w:ascii="Times New Roman" w:hAnsi="Times New Roman"/>
-          <w:sz w:val="28"/>
-          <w:szCs w:val="28"/>
-        </w:rPr>
-        <w:t>….</w:t>
       </w:r>
       <w:r>
         <w:rPr>
@@ -1006,177 +1019,135 @@
     </w:p>
     <w:p/>
     <w:p/>
-    <w:p/>
-    <w:p>
-      <w:pPr>
-        <w:widowControl/>
+    <w:p>
+      <w:pPr>
         <w:jc w:val="center"/>
         <w:rPr>
-          <w:rFonts w:ascii="Times New Roman" w:eastAsia="Times New Roman" w:hAnsi="Times New Roman"/>
+          <w:rFonts w:ascii="Times New Roman" w:hAnsi="Times New Roman"/>
           <w:b/>
           <w:bCs/>
-          <w:kern w:val="0"/>
           <w:sz w:val="28"/>
           <w:szCs w:val="28"/>
-          <w:lang w:eastAsia="en-US"/>
-        </w:rPr>
-      </w:pPr>
-      <w:r>
-        <w:rPr>
-          <w:rFonts w:ascii="Times New Roman" w:eastAsia="Times New Roman" w:hAnsi="Times New Roman"/>
+        </w:rPr>
+      </w:pPr>
+      <w:r>
+        <w:rPr>
+          <w:rFonts w:ascii="Times New Roman" w:hAnsi="Times New Roman"/>
           <w:b/>
           <w:bCs/>
-          <w:kern w:val="0"/>
           <w:sz w:val="28"/>
           <w:szCs w:val="28"/>
-          <w:lang w:eastAsia="en-US"/>
         </w:rPr>
         <w:lastRenderedPageBreak/>
-        <w:t>Piece-wise time-independent method for tracking</w:t>
-      </w:r>
-      <w:r>
-        <w:rPr>
-          <w:rFonts w:ascii="Times New Roman" w:eastAsia="Times New Roman" w:hAnsi="Times New Roman"/>
-          <w:b/>
-          <w:bCs/>
-          <w:kern w:val="0"/>
-          <w:sz w:val="28"/>
-          <w:szCs w:val="28"/>
-          <w:lang w:eastAsia="en-US"/>
-        </w:rPr>
-        <w:br/>
-        <w:t>quantum control and its relevant features for applications</w:t>
-      </w:r>
-    </w:p>
-    <w:p>
-      <w:pPr>
-        <w:widowControl/>
+        <w:t>Photoinduced Coupled Electronic-Structural Dynamics of Molecular Systems</w:t>
+      </w:r>
+    </w:p>
+    <w:p>
+      <w:pPr>
         <w:jc w:val="center"/>
         <w:rPr>
-          <w:rFonts w:ascii="Times New Roman" w:eastAsia="Times New Roman" w:hAnsi="Times New Roman"/>
-          <w:kern w:val="0"/>
-          <w:sz w:val="24"/>
-          <w:szCs w:val="24"/>
-          <w:lang w:eastAsia="en-US"/>
-        </w:rPr>
-      </w:pPr>
-    </w:p>
-    <w:p>
-      <w:pPr>
-        <w:widowControl/>
+          <w:rFonts w:ascii="Times New Roman" w:hAnsi="Times New Roman"/>
+          <w:sz w:val="24"/>
+          <w:szCs w:val="24"/>
+        </w:rPr>
+      </w:pPr>
+    </w:p>
+    <w:p>
+      <w:pPr>
         <w:jc w:val="center"/>
         <w:rPr>
-          <w:rFonts w:ascii="Times New Roman" w:eastAsia="Times New Roman" w:hAnsi="Times New Roman"/>
-          <w:kern w:val="0"/>
+          <w:rFonts w:ascii="Times New Roman" w:hAnsi="Times New Roman"/>
           <w:sz w:val="24"/>
           <w:szCs w:val="24"/>
           <w:u w:val="single"/>
-          <w:lang w:eastAsia="en-US"/>
-        </w:rPr>
-      </w:pPr>
-      <w:r>
-        <w:rPr>
-          <w:rFonts w:ascii="Times New Roman" w:eastAsia="Times New Roman" w:hAnsi="Times New Roman"/>
-          <w:kern w:val="0"/>
+        </w:rPr>
+      </w:pPr>
+      <w:r>
+        <w:rPr>
+          <w:rFonts w:ascii="Times New Roman" w:hAnsi="Times New Roman"/>
           <w:sz w:val="24"/>
           <w:szCs w:val="24"/>
           <w:u w:val="single"/>
-          <w:lang w:eastAsia="en-US"/>
-        </w:rPr>
-        <w:t>Marcos E. G. da Luz</w:t>
-      </w:r>
-    </w:p>
-    <w:p>
-      <w:pPr>
-        <w:widowControl/>
+        </w:rPr>
+        <w:t>Luis G. C. Rego</w:t>
+      </w:r>
+    </w:p>
+    <w:p>
+      <w:pPr>
         <w:jc w:val="center"/>
         <w:rPr>
-          <w:rFonts w:ascii="Times New Roman" w:eastAsia="Times New Roman" w:hAnsi="Times New Roman"/>
+          <w:rFonts w:ascii="Times New Roman" w:hAnsi="Times New Roman"/>
           <w:i/>
           <w:iCs/>
-          <w:kern w:val="0"/>
-          <w:sz w:val="24"/>
-          <w:szCs w:val="24"/>
-          <w:lang w:eastAsia="en-US"/>
-        </w:rPr>
-      </w:pPr>
-    </w:p>
-    <w:p>
-      <w:pPr>
-        <w:widowControl/>
-        <w:jc w:val="center"/>
-        <w:rPr>
-          <w:rFonts w:ascii="Times New Roman" w:eastAsia="Times New Roman" w:hAnsi="Times New Roman"/>
+          <w:sz w:val="24"/>
+          <w:szCs w:val="24"/>
+        </w:rPr>
+      </w:pPr>
+      <w:r>
+        <w:rPr>
+          <w:rFonts w:ascii="Times New Roman" w:hAnsi="Times New Roman"/>
           <w:i/>
           <w:iCs/>
-          <w:kern w:val="0"/>
-          <w:sz w:val="24"/>
-          <w:szCs w:val="24"/>
-          <w:lang w:eastAsia="en-US"/>
-        </w:rPr>
-      </w:pPr>
-      <w:r>
-        <w:rPr>
-          <w:rFonts w:ascii="Times New Roman" w:eastAsia="Times New Roman" w:hAnsi="Times New Roman"/>
+          <w:sz w:val="24"/>
+          <w:szCs w:val="24"/>
+        </w:rPr>
+        <w:t>Department of Physics,</w:t>
+      </w:r>
+    </w:p>
+    <w:p>
+      <w:pPr>
+        <w:jc w:val="center"/>
+        <w:rPr>
+          <w:rFonts w:ascii="Times New Roman" w:hAnsi="Times New Roman"/>
           <w:i/>
           <w:iCs/>
-          <w:kern w:val="0"/>
-          <w:sz w:val="24"/>
-          <w:szCs w:val="24"/>
-          <w:lang w:eastAsia="en-US"/>
-        </w:rPr>
-        <w:t>Department of Physics, Federal University of Parana,</w:t>
-      </w:r>
-    </w:p>
-    <w:p>
-      <w:pPr>
-        <w:widowControl/>
-        <w:jc w:val="center"/>
-        <w:rPr>
-          <w:rFonts w:ascii="Times New Roman" w:eastAsia="Times New Roman" w:hAnsi="Times New Roman"/>
+          <w:sz w:val="24"/>
+          <w:szCs w:val="24"/>
+        </w:rPr>
+      </w:pPr>
+      <w:r>
+        <w:rPr>
+          <w:rFonts w:ascii="Times New Roman" w:eastAsia="Droid Sans Fallback" w:hAnsi="Times New Roman"/>
           <w:i/>
           <w:iCs/>
-          <w:kern w:val="0"/>
-          <w:sz w:val="24"/>
-          <w:szCs w:val="24"/>
-          <w:lang w:eastAsia="en-US"/>
-        </w:rPr>
-      </w:pPr>
-      <w:r>
-        <w:rPr>
-          <w:rFonts w:ascii="Times New Roman" w:eastAsia="Times New Roman" w:hAnsi="Times New Roman"/>
+          <w:color w:val="00000A"/>
+          <w:sz w:val="24"/>
+          <w:szCs w:val="24"/>
+          <w:lang w:bidi="hi-IN"/>
+        </w:rPr>
+        <w:t>Universidade Federal de</w:t>
+      </w:r>
+      <w:r>
+        <w:rPr>
+          <w:rFonts w:ascii="Times New Roman" w:hAnsi="Times New Roman"/>
           <w:i/>
           <w:iCs/>
-          <w:kern w:val="0"/>
-          <w:sz w:val="24"/>
-          <w:szCs w:val="24"/>
-          <w:lang w:eastAsia="en-US"/>
-        </w:rPr>
-        <w:t>Curitiba, PR, Brazil</w:t>
-      </w:r>
-      <w:r>
-        <w:rPr>
-          <w:rFonts w:ascii="Times New Roman" w:eastAsia="Times New Roman" w:hAnsi="Times New Roman"/>
+          <w:sz w:val="24"/>
+          <w:szCs w:val="24"/>
+        </w:rPr>
+        <w:t xml:space="preserve"> Santa Catarina, Florianópolis, SC, Brasil</w:t>
+      </w:r>
+    </w:p>
+    <w:p>
+      <w:pPr>
+        <w:jc w:val="center"/>
+        <w:rPr>
+          <w:rFonts w:ascii="Times New Roman" w:hAnsi="Times New Roman"/>
           <w:i/>
           <w:iCs/>
-          <w:kern w:val="0"/>
-          <w:sz w:val="24"/>
-          <w:szCs w:val="24"/>
-          <w:lang w:eastAsia="en-US"/>
-        </w:rPr>
-        <w:t xml:space="preserve"> Email:</w:t>
-      </w:r>
-      <w:r>
-        <w:rPr>
-          <w:rFonts w:ascii="Times New Roman" w:eastAsia="Times New Roman" w:hAnsi="Times New Roman"/>
+          <w:sz w:val="24"/>
+          <w:szCs w:val="24"/>
+        </w:rPr>
+      </w:pPr>
+      <w:r>
+        <w:rPr>
+          <w:rFonts w:ascii="Times New Roman" w:hAnsi="Times New Roman"/>
           <w:i/>
           <w:iCs/>
-          <w:kern w:val="0"/>
-          <w:sz w:val="24"/>
-          <w:szCs w:val="24"/>
-          <w:lang w:eastAsia="en-US"/>
-        </w:rPr>
-        <w:t xml:space="preserve"> </w:t>
+          <w:sz w:val="24"/>
+          <w:szCs w:val="24"/>
+        </w:rPr>
+        <w:t xml:space="preserve">Email: </w:t>
       </w:r>
       <w:hyperlink r:id="rId7" w:history="1">
         <w:r>
@@ -1188,7 +1159,7 @@
             <w:sz w:val="24"/>
             <w:szCs w:val="24"/>
           </w:rPr>
-          <w:t>luz@fisica.ufpr.br</w:t>
+          <w:t>luis.gc.rego@gmail.com</w:t>
         </w:r>
       </w:hyperlink>
       <w:r>
@@ -1199,32 +1170,48 @@
           <w:sz w:val="24"/>
           <w:szCs w:val="24"/>
         </w:rPr>
+        <w:t xml:space="preserve"> or </w:t>
+      </w:r>
+      <w:hyperlink r:id="rId8" w:history="1">
+        <w:r>
+          <w:rPr>
+            <w:rStyle w:val="Hyperlink"/>
+            <w:rFonts w:ascii="Times New Roman" w:hAnsi="Times New Roman"/>
+            <w:i/>
+            <w:iCs/>
+            <w:sz w:val="24"/>
+            <w:szCs w:val="24"/>
+          </w:rPr>
+          <w:t>luis.guilherme@ufsc.br</w:t>
+        </w:r>
+      </w:hyperlink>
+      <w:r>
+        <w:rPr>
+          <w:rFonts w:ascii="Times New Roman" w:hAnsi="Times New Roman"/>
+          <w:i/>
+          <w:iCs/>
+          <w:sz w:val="24"/>
+          <w:szCs w:val="24"/>
+        </w:rPr>
         <w:t xml:space="preserve"> </w:t>
       </w:r>
     </w:p>
     <w:p>
       <w:pPr>
-        <w:widowControl/>
         <w:jc w:val="center"/>
         <w:rPr>
-          <w:rFonts w:ascii="Times New Roman" w:eastAsia="Times New Roman" w:hAnsi="Times New Roman"/>
-          <w:kern w:val="0"/>
-          <w:sz w:val="24"/>
-          <w:szCs w:val="24"/>
-          <w:lang w:eastAsia="en-US"/>
-        </w:rPr>
-      </w:pPr>
-    </w:p>
-    <w:p>
-      <w:pPr>
-        <w:widowControl/>
-        <w:jc w:val="center"/>
-        <w:rPr>
-          <w:rFonts w:ascii="Times New Roman" w:eastAsia="Times New Roman" w:hAnsi="Times New Roman"/>
-          <w:kern w:val="0"/>
-          <w:sz w:val="24"/>
-          <w:szCs w:val="24"/>
-          <w:lang w:eastAsia="en-US"/>
+          <w:rFonts w:ascii="Times New Roman" w:hAnsi="Times New Roman"/>
+          <w:sz w:val="24"/>
+          <w:szCs w:val="24"/>
+        </w:rPr>
+      </w:pPr>
+    </w:p>
+    <w:p>
+      <w:pPr>
+        <w:rPr>
+          <w:rFonts w:ascii="Times New Roman" w:hAnsi="Times New Roman"/>
+          <w:sz w:val="24"/>
+          <w:szCs w:val="24"/>
         </w:rPr>
       </w:pPr>
       <w:r>
@@ -1232,10 +1219,10 @@
           <w:noProof/>
         </w:rPr>
         <w:drawing>
-          <wp:inline distT="0" distB="0" distL="0" distR="0" wp14:anchorId="65A2E0FD" wp14:editId="67C4B62C">
-            <wp:extent cx="3246120" cy="2002814"/>
-            <wp:effectExtent l="0" t="0" r="0" b="0"/>
-            <wp:docPr id="5" name="Picture 5" descr="Graphical user interface&#10;&#10;Description automatically generated"/>
+          <wp:inline distT="0" distB="0" distL="0" distR="0" wp14:anchorId="0D8556B3" wp14:editId="47C04C40">
+            <wp:extent cx="3245078" cy="2164080"/>
+            <wp:effectExtent l="0" t="0" r="0" b="7620"/>
+            <wp:docPr id="2" name="Picture 2" descr="Diagram&#10;&#10;Description automatically generated"/>
             <wp:cNvGraphicFramePr>
               <a:graphicFrameLocks xmlns:a="http://schemas.openxmlformats.org/drawingml/2006/main" noChangeAspect="1"/>
             </wp:cNvGraphicFramePr>
@@ -1243,13 +1230,13 @@
               <a:graphicData uri="http://schemas.openxmlformats.org/drawingml/2006/picture">
                 <pic:pic xmlns:pic="http://schemas.openxmlformats.org/drawingml/2006/picture">
                   <pic:nvPicPr>
-                    <pic:cNvPr id="5" name="Picture 5" descr="Graphical user interface&#10;&#10;Description automatically generated"/>
+                    <pic:cNvPr id="2" name="Picture 2" descr="Diagram&#10;&#10;Description automatically generated"/>
                     <pic:cNvPicPr>
                       <a:picLocks noChangeAspect="1" noChangeArrowheads="1"/>
                     </pic:cNvPicPr>
                   </pic:nvPicPr>
                   <pic:blipFill>
-                    <a:blip r:embed="rId8" cstate="print">
+                    <a:blip r:embed="rId9" cstate="print">
                       <a:extLst>
                         <a:ext uri="{28A0092B-C50C-407E-A947-70E740481C1C}">
                           <a14:useLocalDpi xmlns:a14="http://schemas.microsoft.com/office/drawing/2010/main" val="0"/>
@@ -1264,7 +1251,7 @@
                   <pic:spPr bwMode="auto">
                     <a:xfrm>
                       <a:off x="0" y="0"/>
-                      <a:ext cx="3248193" cy="2004093"/>
+                      <a:ext cx="3264620" cy="2177112"/>
                     </a:xfrm>
                     <a:prstGeom prst="rect">
                       <a:avLst/>
@@ -1284,14 +1271,17 @@
         <w:t xml:space="preserve"> </w:t>
       </w:r>
       <w:r>
+        <w:t xml:space="preserve"> </w:t>
+      </w:r>
+      <w:r>
         <w:rPr>
           <w:noProof/>
         </w:rPr>
         <w:drawing>
-          <wp:inline distT="0" distB="0" distL="0" distR="0" wp14:anchorId="10E430A9" wp14:editId="5BC1E45D">
-            <wp:extent cx="2598420" cy="2033316"/>
-            <wp:effectExtent l="0" t="0" r="0" b="5080"/>
-            <wp:docPr id="9" name="Picture 9" descr="A picture containing sky, water, outdoor, person&#10;&#10;Description automatically generated"/>
+          <wp:inline distT="0" distB="0" distL="0" distR="0" wp14:anchorId="3B01A13E" wp14:editId="3D558A7D">
+            <wp:extent cx="2309400" cy="2156460"/>
+            <wp:effectExtent l="0" t="0" r="0" b="0"/>
+            <wp:docPr id="3" name="Picture 3" descr="A person standing in front of trees&#10;&#10;Description automatically generated with medium confidence"/>
             <wp:cNvGraphicFramePr>
               <a:graphicFrameLocks xmlns:a="http://schemas.openxmlformats.org/drawingml/2006/main" noChangeAspect="1"/>
             </wp:cNvGraphicFramePr>
@@ -1299,13 +1289,13 @@
               <a:graphicData uri="http://schemas.openxmlformats.org/drawingml/2006/picture">
                 <pic:pic xmlns:pic="http://schemas.openxmlformats.org/drawingml/2006/picture">
                   <pic:nvPicPr>
-                    <pic:cNvPr id="9" name="Picture 9" descr="A picture containing sky, water, outdoor, person&#10;&#10;Description automatically generated"/>
+                    <pic:cNvPr id="3" name="Picture 3" descr="A person standing in front of trees&#10;&#10;Description automatically generated with medium confidence"/>
                     <pic:cNvPicPr>
                       <a:picLocks noChangeAspect="1" noChangeArrowheads="1"/>
                     </pic:cNvPicPr>
                   </pic:nvPicPr>
                   <pic:blipFill>
-                    <a:blip r:embed="rId9">
+                    <a:blip r:embed="rId10">
                       <a:extLst>
                         <a:ext uri="{28A0092B-C50C-407E-A947-70E740481C1C}">
                           <a14:useLocalDpi xmlns:a14="http://schemas.microsoft.com/office/drawing/2010/main" val="0"/>
@@ -1320,7 +1310,7 @@
                   <pic:spPr bwMode="auto">
                     <a:xfrm>
                       <a:off x="0" y="0"/>
-                      <a:ext cx="2602747" cy="2036702"/>
+                      <a:ext cx="2321390" cy="2167656"/>
                     </a:xfrm>
                     <a:prstGeom prst="rect">
                       <a:avLst/>
@@ -1339,428 +1329,245 @@
     </w:p>
     <w:p>
       <w:pPr>
-        <w:widowControl/>
-        <w:rPr>
-          <w:rFonts w:ascii="Times New Roman" w:eastAsia="Times New Roman" w:hAnsi="Times New Roman"/>
-          <w:kern w:val="0"/>
-          <w:sz w:val="24"/>
-          <w:szCs w:val="24"/>
-          <w:lang w:eastAsia="en-US"/>
-        </w:rPr>
-      </w:pPr>
-    </w:p>
-    <w:p>
-      <w:pPr>
-        <w:widowControl/>
-        <w:rPr>
-          <w:rFonts w:ascii="Times New Roman" w:eastAsia="Times New Roman" w:hAnsi="Times New Roman"/>
-          <w:kern w:val="0"/>
-          <w:sz w:val="24"/>
-          <w:szCs w:val="24"/>
-          <w:lang w:eastAsia="en-US"/>
-        </w:rPr>
-      </w:pPr>
-    </w:p>
-    <w:p>
-      <w:pPr>
-        <w:widowControl/>
-        <w:rPr>
-          <w:rFonts w:ascii="Times New Roman" w:eastAsia="Times New Roman" w:hAnsi="Times New Roman"/>
-          <w:kern w:val="0"/>
-          <w:sz w:val="24"/>
-          <w:szCs w:val="24"/>
-          <w:lang w:eastAsia="en-US"/>
-        </w:rPr>
-      </w:pPr>
-      <w:r>
-        <w:rPr>
-          <w:rFonts w:ascii="Times New Roman" w:eastAsia="Times New Roman" w:hAnsi="Times New Roman"/>
-          <w:kern w:val="0"/>
-          <w:sz w:val="24"/>
-          <w:szCs w:val="24"/>
-          <w:lang w:eastAsia="en-US"/>
-        </w:rPr>
-        <w:t>There are different powerful approaches to implement</w:t>
-      </w:r>
-      <w:r>
-        <w:rPr>
-          <w:rFonts w:ascii="Times New Roman" w:eastAsia="Times New Roman" w:hAnsi="Times New Roman"/>
-          <w:kern w:val="0"/>
-          <w:sz w:val="24"/>
-          <w:szCs w:val="24"/>
-          <w:lang w:eastAsia="en-US"/>
-        </w:rPr>
-        <w:t xml:space="preserve"> </w:t>
-      </w:r>
-      <w:r>
-        <w:rPr>
-          <w:rFonts w:ascii="Times New Roman" w:eastAsia="Times New Roman" w:hAnsi="Times New Roman"/>
-          <w:kern w:val="0"/>
-          <w:sz w:val="24"/>
-          <w:szCs w:val="24"/>
-          <w:lang w:eastAsia="en-US"/>
-        </w:rPr>
-        <w:t>quantum control (QC), some being more appropriate at</w:t>
-      </w:r>
-      <w:r>
-        <w:rPr>
-          <w:rFonts w:ascii="Times New Roman" w:eastAsia="Times New Roman" w:hAnsi="Times New Roman"/>
-          <w:kern w:val="0"/>
-          <w:sz w:val="24"/>
-          <w:szCs w:val="24"/>
-          <w:lang w:eastAsia="en-US"/>
-        </w:rPr>
-        <w:t xml:space="preserve"> </w:t>
-      </w:r>
-      <w:r>
-        <w:rPr>
-          <w:rFonts w:ascii="Times New Roman" w:eastAsia="Times New Roman" w:hAnsi="Times New Roman"/>
-          <w:kern w:val="0"/>
-          <w:sz w:val="24"/>
-          <w:szCs w:val="24"/>
-          <w:lang w:eastAsia="en-US"/>
-        </w:rPr>
-        <w:t>distinct applications. For the so-called tracking QC,</w:t>
-      </w:r>
-      <w:r>
-        <w:rPr>
-          <w:rFonts w:ascii="Times New Roman" w:eastAsia="Times New Roman" w:hAnsi="Times New Roman"/>
-          <w:kern w:val="0"/>
-          <w:sz w:val="24"/>
-          <w:szCs w:val="24"/>
-          <w:lang w:eastAsia="en-US"/>
-        </w:rPr>
-        <w:t xml:space="preserve"> </w:t>
-      </w:r>
-      <w:r>
-        <w:rPr>
-          <w:rFonts w:ascii="Times New Roman" w:eastAsia="Times New Roman" w:hAnsi="Times New Roman"/>
-          <w:kern w:val="0"/>
-          <w:sz w:val="24"/>
-          <w:szCs w:val="24"/>
-          <w:lang w:eastAsia="en-US"/>
-        </w:rPr>
-        <w:t>a particularly simple scheme is the piece-wise</w:t>
-      </w:r>
-      <w:r>
-        <w:rPr>
-          <w:rFonts w:ascii="Times New Roman" w:eastAsia="Times New Roman" w:hAnsi="Times New Roman"/>
-          <w:kern w:val="0"/>
-          <w:sz w:val="24"/>
-          <w:szCs w:val="24"/>
-          <w:lang w:eastAsia="en-US"/>
-        </w:rPr>
-        <w:t xml:space="preserve"> </w:t>
-      </w:r>
-      <w:r>
-        <w:rPr>
-          <w:rFonts w:ascii="Times New Roman" w:eastAsia="Times New Roman" w:hAnsi="Times New Roman"/>
-          <w:kern w:val="0"/>
-          <w:sz w:val="24"/>
-          <w:szCs w:val="24"/>
-          <w:lang w:eastAsia="en-US"/>
-        </w:rPr>
-        <w:t>time-independent QC method (PTIM). Its relative generality allows the PTIM to be used both for closed</w:t>
-      </w:r>
-      <w:r>
-        <w:rPr>
-          <w:rFonts w:ascii="Times New Roman" w:eastAsia="Times New Roman" w:hAnsi="Times New Roman"/>
-          <w:kern w:val="0"/>
-          <w:sz w:val="24"/>
-          <w:szCs w:val="24"/>
-          <w:lang w:eastAsia="en-US"/>
-        </w:rPr>
-        <w:t xml:space="preserve"> </w:t>
-      </w:r>
-      <w:r>
-        <w:rPr>
-          <w:rFonts w:ascii="Times New Roman" w:eastAsia="Times New Roman" w:hAnsi="Times New Roman"/>
-          <w:kern w:val="0"/>
-          <w:sz w:val="24"/>
-          <w:szCs w:val="24"/>
-          <w:lang w:eastAsia="en-US"/>
-        </w:rPr>
-        <w:t>and open quantum systems. For instance, due to its</w:t>
-      </w:r>
-      <w:r>
-        <w:rPr>
-          <w:rFonts w:ascii="Times New Roman" w:eastAsia="Times New Roman" w:hAnsi="Times New Roman"/>
-          <w:kern w:val="0"/>
-          <w:sz w:val="24"/>
-          <w:szCs w:val="24"/>
-          <w:lang w:eastAsia="en-US"/>
-        </w:rPr>
-        <w:t xml:space="preserve"> </w:t>
-      </w:r>
-      <w:r>
-        <w:rPr>
-          <w:rFonts w:ascii="Times New Roman" w:eastAsia="Times New Roman" w:hAnsi="Times New Roman"/>
-          <w:kern w:val="0"/>
-          <w:sz w:val="24"/>
-          <w:szCs w:val="24"/>
-          <w:lang w:eastAsia="en-US"/>
-        </w:rPr>
-        <w:t>construction straightforwardness, the PTIM has been recently</w:t>
-      </w:r>
-      <w:r>
-        <w:rPr>
-          <w:rFonts w:ascii="Times New Roman" w:eastAsia="Times New Roman" w:hAnsi="Times New Roman"/>
-          <w:kern w:val="0"/>
-          <w:sz w:val="24"/>
-          <w:szCs w:val="24"/>
-          <w:lang w:eastAsia="en-US"/>
-        </w:rPr>
-        <w:t xml:space="preserve"> </w:t>
-      </w:r>
-      <w:r>
-        <w:rPr>
-          <w:rFonts w:ascii="Times New Roman" w:eastAsia="Times New Roman" w:hAnsi="Times New Roman"/>
-          <w:kern w:val="0"/>
-          <w:sz w:val="24"/>
-          <w:szCs w:val="24"/>
-          <w:lang w:eastAsia="en-US"/>
-        </w:rPr>
-        <w:t xml:space="preserve">employed in the context of quantum </w:t>
-      </w:r>
-      <w:r>
-        <w:rPr>
-          <w:rFonts w:ascii="Times New Roman" w:eastAsia="Times New Roman" w:hAnsi="Times New Roman"/>
-          <w:kern w:val="0"/>
-          <w:sz w:val="24"/>
-          <w:szCs w:val="24"/>
-          <w:lang w:eastAsia="en-US"/>
-        </w:rPr>
-        <w:t>i</w:t>
-      </w:r>
-      <w:r>
-        <w:rPr>
-          <w:rFonts w:ascii="Times New Roman" w:eastAsia="Times New Roman" w:hAnsi="Times New Roman"/>
-          <w:kern w:val="0"/>
-          <w:sz w:val="24"/>
-          <w:szCs w:val="24"/>
-          <w:lang w:eastAsia="en-US"/>
-        </w:rPr>
-        <w:t>nformation,</w:t>
-      </w:r>
-      <w:r>
-        <w:rPr>
-          <w:rFonts w:ascii="Times New Roman" w:eastAsia="Times New Roman" w:hAnsi="Times New Roman"/>
-          <w:kern w:val="0"/>
-          <w:sz w:val="24"/>
-          <w:szCs w:val="24"/>
-          <w:lang w:eastAsia="en-US"/>
-        </w:rPr>
-        <w:t xml:space="preserve"> </w:t>
-      </w:r>
-      <w:r>
-        <w:rPr>
-          <w:rFonts w:ascii="Times New Roman" w:eastAsia="Times New Roman" w:hAnsi="Times New Roman"/>
-          <w:kern w:val="0"/>
-          <w:sz w:val="24"/>
-          <w:szCs w:val="24"/>
-          <w:lang w:eastAsia="en-US"/>
-        </w:rPr>
-        <w:t>e.g., for driving coupled qubits, qutrits, etc, under the influence</w:t>
-      </w:r>
-      <w:r>
-        <w:rPr>
-          <w:rFonts w:ascii="Times New Roman" w:eastAsia="Times New Roman" w:hAnsi="Times New Roman"/>
-          <w:kern w:val="0"/>
-          <w:sz w:val="24"/>
-          <w:szCs w:val="24"/>
-          <w:lang w:eastAsia="en-US"/>
-        </w:rPr>
-        <w:t xml:space="preserve"> </w:t>
-      </w:r>
-      <w:r>
-        <w:rPr>
-          <w:rFonts w:ascii="Times New Roman" w:eastAsia="Times New Roman" w:hAnsi="Times New Roman"/>
-          <w:kern w:val="0"/>
-          <w:sz w:val="24"/>
-          <w:szCs w:val="24"/>
-          <w:lang w:eastAsia="en-US"/>
-        </w:rPr>
-        <w:t>of Markovian and non-Markovian noise.</w:t>
-      </w:r>
-      <w:r>
-        <w:rPr>
-          <w:rFonts w:ascii="Times New Roman" w:eastAsia="Times New Roman" w:hAnsi="Times New Roman"/>
-          <w:kern w:val="0"/>
-          <w:sz w:val="24"/>
-          <w:szCs w:val="24"/>
-          <w:lang w:eastAsia="en-US"/>
-        </w:rPr>
-        <w:t xml:space="preserve"> </w:t>
-      </w:r>
-      <w:r>
-        <w:rPr>
-          <w:rFonts w:ascii="Times New Roman" w:eastAsia="Times New Roman" w:hAnsi="Times New Roman"/>
-          <w:kern w:val="0"/>
-          <w:sz w:val="24"/>
-          <w:szCs w:val="24"/>
-          <w:lang w:eastAsia="en-US"/>
-        </w:rPr>
-        <w:t>Moreover, the PTIM is very suitable for the assessment and</w:t>
-      </w:r>
-      <w:r>
-        <w:rPr>
-          <w:rFonts w:ascii="Times New Roman" w:eastAsia="Times New Roman" w:hAnsi="Times New Roman"/>
-          <w:kern w:val="0"/>
-          <w:sz w:val="24"/>
-          <w:szCs w:val="24"/>
-          <w:lang w:eastAsia="en-US"/>
-        </w:rPr>
-        <w:t xml:space="preserve"> </w:t>
-      </w:r>
-      <w:r>
-        <w:rPr>
-          <w:rFonts w:ascii="Times New Roman" w:eastAsia="Times New Roman" w:hAnsi="Times New Roman"/>
-          <w:kern w:val="0"/>
-          <w:sz w:val="24"/>
-          <w:szCs w:val="24"/>
-          <w:lang w:eastAsia="en-US"/>
-        </w:rPr>
-        <w:t>selection of the multiple possible solutions typically arising in</w:t>
-      </w:r>
-      <w:r>
-        <w:rPr>
-          <w:rFonts w:ascii="Times New Roman" w:eastAsia="Times New Roman" w:hAnsi="Times New Roman"/>
-          <w:kern w:val="0"/>
-          <w:sz w:val="24"/>
-          <w:szCs w:val="24"/>
-          <w:lang w:eastAsia="en-US"/>
-        </w:rPr>
-        <w:t xml:space="preserve"> </w:t>
-      </w:r>
-      <w:r>
-        <w:rPr>
-          <w:rFonts w:ascii="Times New Roman" w:eastAsia="Times New Roman" w:hAnsi="Times New Roman"/>
-          <w:kern w:val="0"/>
-          <w:sz w:val="24"/>
-          <w:szCs w:val="24"/>
-          <w:lang w:eastAsia="en-US"/>
-        </w:rPr>
-        <w:t>tracking QC problems. This is a feature particularly useful if</w:t>
-      </w:r>
-      <w:r>
-        <w:rPr>
-          <w:rFonts w:ascii="Times New Roman" w:eastAsia="Times New Roman" w:hAnsi="Times New Roman"/>
-          <w:kern w:val="0"/>
-          <w:sz w:val="24"/>
-          <w:szCs w:val="24"/>
-          <w:lang w:eastAsia="en-US"/>
-        </w:rPr>
-        <w:t xml:space="preserve"> </w:t>
-      </w:r>
-      <w:r>
-        <w:rPr>
-          <w:rFonts w:ascii="Times New Roman" w:eastAsia="Times New Roman" w:hAnsi="Times New Roman"/>
-          <w:kern w:val="0"/>
-          <w:sz w:val="24"/>
-          <w:szCs w:val="24"/>
-          <w:lang w:eastAsia="en-US"/>
-        </w:rPr>
-        <w:t>one wishes to control a system by imposing special constraints</w:t>
-      </w:r>
-      <w:r>
-        <w:rPr>
-          <w:rFonts w:ascii="Times New Roman" w:eastAsia="Times New Roman" w:hAnsi="Times New Roman"/>
-          <w:kern w:val="0"/>
-          <w:sz w:val="24"/>
-          <w:szCs w:val="24"/>
-          <w:lang w:eastAsia="en-US"/>
-        </w:rPr>
-        <w:t xml:space="preserve"> </w:t>
-      </w:r>
-      <w:r>
-        <w:rPr>
-          <w:rFonts w:ascii="Times New Roman" w:eastAsia="Times New Roman" w:hAnsi="Times New Roman"/>
-          <w:kern w:val="0"/>
-          <w:sz w:val="24"/>
-          <w:szCs w:val="24"/>
-          <w:lang w:eastAsia="en-US"/>
-        </w:rPr>
-        <w:t>on the sought evolution. For example, one shall have a specified</w:t>
-      </w:r>
-      <w:r>
-        <w:rPr>
-          <w:rFonts w:ascii="Times New Roman" w:eastAsia="Times New Roman" w:hAnsi="Times New Roman"/>
-          <w:kern w:val="0"/>
-          <w:sz w:val="24"/>
-          <w:szCs w:val="24"/>
-          <w:lang w:eastAsia="en-US"/>
-        </w:rPr>
-        <w:t xml:space="preserve"> </w:t>
-      </w:r>
-      <w:r>
-        <w:rPr>
-          <w:rFonts w:ascii="Times New Roman" w:eastAsia="Times New Roman" w:hAnsi="Times New Roman"/>
-          <w:kern w:val="0"/>
-          <w:sz w:val="24"/>
-          <w:szCs w:val="24"/>
-          <w:lang w:eastAsia="en-US"/>
-        </w:rPr>
-        <w:t>tracking trajectory for a physical observable, but further</w:t>
-      </w:r>
-      <w:r>
-        <w:rPr>
-          <w:rFonts w:ascii="Times New Roman" w:eastAsia="Times New Roman" w:hAnsi="Times New Roman"/>
-          <w:kern w:val="0"/>
-          <w:sz w:val="24"/>
-          <w:szCs w:val="24"/>
-          <w:lang w:eastAsia="en-US"/>
-        </w:rPr>
-        <w:t xml:space="preserve"> </w:t>
-      </w:r>
-      <w:r>
-        <w:rPr>
-          <w:rFonts w:ascii="Times New Roman" w:eastAsia="Times New Roman" w:hAnsi="Times New Roman"/>
-          <w:kern w:val="0"/>
-          <w:sz w:val="24"/>
-          <w:szCs w:val="24"/>
-          <w:lang w:eastAsia="en-US"/>
-        </w:rPr>
-        <w:t>demand a minimal dispersion for this same observable.</w:t>
-      </w:r>
-      <w:r>
-        <w:rPr>
-          <w:rFonts w:ascii="Times New Roman" w:eastAsia="Times New Roman" w:hAnsi="Times New Roman"/>
-          <w:kern w:val="0"/>
-          <w:sz w:val="24"/>
-          <w:szCs w:val="24"/>
-          <w:lang w:eastAsia="en-US"/>
-        </w:rPr>
-        <w:t xml:space="preserve"> </w:t>
-      </w:r>
-      <w:r>
-        <w:rPr>
-          <w:rFonts w:ascii="Times New Roman" w:eastAsia="Times New Roman" w:hAnsi="Times New Roman"/>
-          <w:kern w:val="0"/>
-          <w:sz w:val="24"/>
-          <w:szCs w:val="24"/>
-          <w:lang w:eastAsia="en-US"/>
-        </w:rPr>
-        <w:t>In the present talk, I will highlight the main aspects of the</w:t>
-      </w:r>
-      <w:r>
-        <w:rPr>
-          <w:rFonts w:ascii="Times New Roman" w:eastAsia="Times New Roman" w:hAnsi="Times New Roman"/>
-          <w:kern w:val="0"/>
-          <w:sz w:val="24"/>
-          <w:szCs w:val="24"/>
-          <w:lang w:eastAsia="en-US"/>
-        </w:rPr>
-        <w:t xml:space="preserve"> </w:t>
-      </w:r>
-      <w:r>
-        <w:rPr>
-          <w:rFonts w:ascii="Times New Roman" w:eastAsia="Times New Roman" w:hAnsi="Times New Roman"/>
-          <w:kern w:val="0"/>
-          <w:sz w:val="24"/>
-          <w:szCs w:val="24"/>
-          <w:lang w:eastAsia="en-US"/>
-        </w:rPr>
-        <w:t>PTIM and also discuss some relevant usages.</w:t>
+        <w:rPr>
+          <w:rFonts w:ascii="Times New Roman" w:hAnsi="Times New Roman"/>
+          <w:sz w:val="24"/>
+          <w:szCs w:val="24"/>
+        </w:rPr>
+      </w:pPr>
+    </w:p>
+    <w:p>
+      <w:pPr>
+        <w:rPr>
+          <w:rFonts w:ascii="Times New Roman" w:hAnsi="Times New Roman"/>
+          <w:sz w:val="24"/>
+          <w:szCs w:val="24"/>
+        </w:rPr>
+      </w:pPr>
+      <w:r>
+        <w:rPr>
+          <w:rFonts w:ascii="Times New Roman" w:hAnsi="Times New Roman"/>
+          <w:sz w:val="24"/>
+          <w:szCs w:val="24"/>
+        </w:rPr>
+        <w:t xml:space="preserve">Charge transfer and electronic excitation dynamics are ubiquitous in photochemistry. They constitute the underlying mechanisms for electron transfer reactions, light-harvesting in natural and artificial molecular structures, energy transduction phenomena, and many other processes in atomic, molecular physics, chemistry and biology. They are often influenced by the non-adiabatic coupling between electronic and nuclear degrees of freedom, so that dynamics simulations on a single Born-Oppenheimer potential energy surface (PES),  usually in the ground-state, cannot fully describe them. In this talk </w:t>
+      </w:r>
+      <w:r>
+        <w:rPr>
+          <w:rFonts w:ascii="Times New Roman" w:eastAsia="Droid Sans Fallback" w:hAnsi="Times New Roman"/>
+          <w:color w:val="00000A"/>
+          <w:sz w:val="24"/>
+          <w:szCs w:val="24"/>
+          <w:lang w:bidi="hi-IN"/>
+        </w:rPr>
+        <w:t>I</w:t>
+      </w:r>
+      <w:r>
+        <w:rPr>
+          <w:rFonts w:ascii="Times New Roman" w:hAnsi="Times New Roman"/>
+          <w:sz w:val="24"/>
+          <w:szCs w:val="24"/>
+        </w:rPr>
+        <w:t xml:space="preserve"> describe a hybrid </w:t>
+      </w:r>
+      <w:r>
+        <w:rPr>
+          <w:rFonts w:ascii="Times New Roman" w:eastAsia="Droid Sans Fallback" w:hAnsi="Times New Roman"/>
+          <w:color w:val="00000A"/>
+          <w:sz w:val="24"/>
+          <w:szCs w:val="24"/>
+          <w:lang w:bidi="hi-IN"/>
+        </w:rPr>
+        <w:t>QM-MM</w:t>
+      </w:r>
+      <w:r>
+        <w:rPr>
+          <w:rFonts w:ascii="Times New Roman" w:hAnsi="Times New Roman"/>
+          <w:sz w:val="24"/>
+          <w:szCs w:val="24"/>
+        </w:rPr>
+        <w:t xml:space="preserve"> self-consistent method that incorporates non-adiabatic electronic quantum dynamics into molecular mechanics, for simulations of large scale atomistic structures subject to complex structural deformations [1-3]. Simulations are carried out within the framework of the self-consistent Ehrenfest (SE) method and the Coherent Switching with Decay-of-Mixing (CSDM) method  proposed by Truhlar and collaborators [4]. The CSDM method improves on both the SE and trajectory surface hopping methods, as it introduces decoherence into the electronic non-adiabatic dynamics as a result of the nuclear motion. The hybrid QM-MM implementation of these methods are suited for materials science and biochemistry simulations. We present results for photo-induced isomerization and charge transfer driven vibrational relaxation of photo-chromic molecular systems.</w:t>
+      </w:r>
+    </w:p>
+    <w:p>
+      <w:pPr>
+        <w:rPr>
+          <w:rFonts w:ascii="Times New Roman" w:hAnsi="Times New Roman"/>
+          <w:sz w:val="24"/>
+          <w:szCs w:val="24"/>
+        </w:rPr>
+      </w:pPr>
+    </w:p>
+    <w:p>
+      <w:pPr>
+        <w:rPr>
+          <w:rFonts w:ascii="Times New Roman" w:hAnsi="Times New Roman"/>
+          <w:b/>
+          <w:bCs/>
+          <w:sz w:val="24"/>
+          <w:szCs w:val="24"/>
+        </w:rPr>
+      </w:pPr>
+      <w:r>
+        <w:rPr>
+          <w:rFonts w:ascii="Times New Roman" w:hAnsi="Times New Roman"/>
+          <w:b/>
+          <w:bCs/>
+          <w:sz w:val="24"/>
+          <w:szCs w:val="24"/>
+        </w:rPr>
+        <w:t>References:</w:t>
+      </w:r>
+    </w:p>
+    <w:p>
+      <w:pPr>
+        <w:rPr>
+          <w:rFonts w:ascii="Times New Roman" w:hAnsi="Times New Roman"/>
+          <w:b/>
+          <w:bCs/>
+          <w:sz w:val="24"/>
+          <w:szCs w:val="24"/>
+        </w:rPr>
+      </w:pPr>
+    </w:p>
+    <w:p>
+      <w:pPr>
+        <w:rPr>
+          <w:rFonts w:ascii="Times New Roman" w:hAnsi="Times New Roman"/>
+          <w:sz w:val="24"/>
+          <w:szCs w:val="24"/>
+        </w:rPr>
+      </w:pPr>
+      <w:r>
+        <w:rPr>
+          <w:rFonts w:ascii="Times New Roman" w:hAnsi="Times New Roman"/>
+          <w:sz w:val="24"/>
+          <w:szCs w:val="24"/>
+        </w:rPr>
+        <w:t xml:space="preserve">[1] J. Phys. Chem. C, </w:t>
+      </w:r>
+      <w:r>
+        <w:rPr>
+          <w:rFonts w:ascii="Times New Roman" w:hAnsi="Times New Roman"/>
+          <w:b/>
+          <w:bCs/>
+          <w:sz w:val="24"/>
+          <w:szCs w:val="24"/>
+        </w:rPr>
+        <w:t>120</w:t>
+      </w:r>
+      <w:r>
+        <w:rPr>
+          <w:rFonts w:ascii="Times New Roman" w:hAnsi="Times New Roman"/>
+          <w:sz w:val="24"/>
+          <w:szCs w:val="24"/>
+        </w:rPr>
+        <w:t>, 27688 (2016)</w:t>
+      </w:r>
+    </w:p>
+    <w:p>
+      <w:pPr>
+        <w:rPr>
+          <w:rFonts w:ascii="Times New Roman" w:hAnsi="Times New Roman"/>
+          <w:sz w:val="24"/>
+          <w:szCs w:val="24"/>
+        </w:rPr>
+      </w:pPr>
+      <w:r>
+        <w:rPr>
+          <w:rFonts w:ascii="Times New Roman" w:hAnsi="Times New Roman"/>
+          <w:sz w:val="24"/>
+          <w:szCs w:val="24"/>
+        </w:rPr>
+        <w:t xml:space="preserve">[2] J. Phys. Chem. Lett., </w:t>
+      </w:r>
+      <w:r>
+        <w:rPr>
+          <w:rFonts w:ascii="Times New Roman" w:hAnsi="Times New Roman"/>
+          <w:b/>
+          <w:bCs/>
+          <w:sz w:val="24"/>
+          <w:szCs w:val="24"/>
+        </w:rPr>
+        <w:t>9</w:t>
+      </w:r>
+      <w:r>
+        <w:rPr>
+          <w:rFonts w:ascii="Times New Roman" w:hAnsi="Times New Roman"/>
+          <w:sz w:val="24"/>
+          <w:szCs w:val="24"/>
+        </w:rPr>
+        <w:t>, 5926 (2018)</w:t>
+      </w:r>
+    </w:p>
+    <w:p>
+      <w:pPr>
+        <w:rPr>
+          <w:rFonts w:ascii="Times New Roman" w:hAnsi="Times New Roman"/>
+          <w:sz w:val="24"/>
+          <w:szCs w:val="24"/>
+        </w:rPr>
+      </w:pPr>
+      <w:r>
+        <w:rPr>
+          <w:rFonts w:ascii="Times New Roman" w:hAnsi="Times New Roman"/>
+          <w:sz w:val="24"/>
+          <w:szCs w:val="24"/>
+        </w:rPr>
+        <w:t xml:space="preserve">[3] J. Phys. Chem. C, </w:t>
+      </w:r>
+      <w:r>
+        <w:rPr>
+          <w:rFonts w:ascii="Times New Roman" w:hAnsi="Times New Roman"/>
+          <w:b/>
+          <w:bCs/>
+          <w:sz w:val="24"/>
+          <w:szCs w:val="24"/>
+        </w:rPr>
+        <w:t>123</w:t>
+      </w:r>
+      <w:r>
+        <w:rPr>
+          <w:rFonts w:ascii="Times New Roman" w:hAnsi="Times New Roman"/>
+          <w:sz w:val="24"/>
+          <w:szCs w:val="24"/>
+        </w:rPr>
+        <w:t>, 5692 (2019)</w:t>
+      </w:r>
+    </w:p>
+    <w:p>
+      <w:pPr>
+        <w:rPr>
+          <w:rFonts w:ascii="Times New Roman" w:hAnsi="Times New Roman"/>
+          <w:sz w:val="24"/>
+          <w:szCs w:val="24"/>
+        </w:rPr>
+      </w:pPr>
+      <w:r>
+        <w:rPr>
+          <w:rFonts w:ascii="Times New Roman" w:hAnsi="Times New Roman"/>
+          <w:sz w:val="24"/>
+          <w:szCs w:val="24"/>
+        </w:rPr>
+        <w:t xml:space="preserve">[4] J. Chem. Theory Comput., </w:t>
+      </w:r>
+      <w:r>
+        <w:rPr>
+          <w:rFonts w:ascii="Times New Roman" w:hAnsi="Times New Roman"/>
+          <w:b/>
+          <w:bCs/>
+          <w:sz w:val="24"/>
+          <w:szCs w:val="24"/>
+        </w:rPr>
+        <w:t>16</w:t>
+      </w:r>
+      <w:r>
+        <w:rPr>
+          <w:rFonts w:ascii="Times New Roman" w:hAnsi="Times New Roman"/>
+          <w:sz w:val="24"/>
+          <w:szCs w:val="24"/>
+        </w:rPr>
+        <w:t>, 4098 (2020)</w:t>
       </w:r>
     </w:p>
     <w:p>
@@ -1816,6 +1623,19 @@
           <w:lang w:eastAsia="en-US"/>
         </w:rPr>
       </w:pPr>
+      <w:r>
+        <w:rPr>
+          <w:rFonts w:ascii="Times New Roman" w:eastAsia="CMBX12" w:hAnsi="Times New Roman"/>
+          <w:b/>
+          <w:bCs/>
+          <w:kern w:val="0"/>
+          <w:sz w:val="28"/>
+          <w:szCs w:val="28"/>
+          <w:lang w:eastAsia="en-US"/>
+        </w:rPr>
+        <w:lastRenderedPageBreak/>
+        <w:t>Density Functional Theory Based Embedding for Molecular</w:t>
+      </w:r>
     </w:p>
     <w:p>
       <w:pPr>
@@ -1834,6 +1654,18 @@
           <w:lang w:eastAsia="en-US"/>
         </w:rPr>
       </w:pPr>
+      <w:r>
+        <w:rPr>
+          <w:rFonts w:ascii="Times New Roman" w:eastAsia="CMBX12" w:hAnsi="Times New Roman"/>
+          <w:b/>
+          <w:bCs/>
+          <w:kern w:val="0"/>
+          <w:sz w:val="28"/>
+          <w:szCs w:val="28"/>
+          <w:lang w:eastAsia="en-US"/>
+        </w:rPr>
+        <w:t>and Periodic Systems Using Gaussian Basis Functions</w:t>
+      </w:r>
     </w:p>
     <w:p>
       <w:pPr>
@@ -1843,12 +1675,11 @@
         <w:adjustRightInd w:val="0"/>
         <w:jc w:val="center"/>
         <w:rPr>
-          <w:rFonts w:ascii="Times New Roman" w:eastAsia="CMBX12" w:hAnsi="Times New Roman"/>
-          <w:b/>
-          <w:bCs/>
+          <w:rFonts w:ascii="Times New Roman" w:eastAsia="CMR12" w:hAnsi="Times New Roman"/>
           <w:kern w:val="0"/>
-          <w:sz w:val="28"/>
-          <w:szCs w:val="28"/>
+          <w:sz w:val="24"/>
+          <w:szCs w:val="24"/>
+          <w:u w:val="single"/>
           <w:lang w:eastAsia="en-US"/>
         </w:rPr>
       </w:pPr>
@@ -1861,15 +1692,34 @@
         <w:adjustRightInd w:val="0"/>
         <w:jc w:val="center"/>
         <w:rPr>
-          <w:rFonts w:ascii="Times New Roman" w:eastAsia="CMBX12" w:hAnsi="Times New Roman"/>
-          <w:b/>
-          <w:bCs/>
+          <w:rFonts w:ascii="Times New Roman" w:eastAsia="CMR12" w:hAnsi="Times New Roman"/>
           <w:kern w:val="0"/>
-          <w:sz w:val="28"/>
-          <w:szCs w:val="28"/>
+          <w:sz w:val="24"/>
+          <w:szCs w:val="24"/>
           <w:lang w:eastAsia="en-US"/>
         </w:rPr>
       </w:pPr>
+      <w:r>
+        <w:rPr>
+          <w:rFonts w:ascii="Times New Roman" w:eastAsia="CMR12" w:hAnsi="Times New Roman"/>
+          <w:kern w:val="0"/>
+          <w:sz w:val="24"/>
+          <w:szCs w:val="24"/>
+          <w:u w:val="single"/>
+          <w:lang w:eastAsia="en-US"/>
+        </w:rPr>
+        <w:t>Manas Sharma</w:t>
+      </w:r>
+      <w:r>
+        <w:rPr>
+          <w:rFonts w:ascii="Times New Roman" w:eastAsia="CMR12" w:hAnsi="Times New Roman"/>
+          <w:kern w:val="0"/>
+          <w:sz w:val="24"/>
+          <w:szCs w:val="24"/>
+          <w:lang w:eastAsia="en-US"/>
+        </w:rPr>
+        <w:t>, Marek Sierka</w:t>
+      </w:r>
     </w:p>
     <w:p>
       <w:pPr>
@@ -1879,12 +1729,12 @@
         <w:adjustRightInd w:val="0"/>
         <w:jc w:val="center"/>
         <w:rPr>
-          <w:rFonts w:ascii="Times New Roman" w:eastAsia="CMBX12" w:hAnsi="Times New Roman"/>
-          <w:b/>
-          <w:bCs/>
+          <w:rFonts w:ascii="Times New Roman" w:eastAsia="CMTI9" w:hAnsi="Times New Roman"/>
+          <w:i/>
+          <w:iCs/>
           <w:kern w:val="0"/>
-          <w:sz w:val="28"/>
-          <w:szCs w:val="28"/>
+          <w:sz w:val="24"/>
+          <w:szCs w:val="24"/>
           <w:lang w:eastAsia="en-US"/>
         </w:rPr>
       </w:pPr>
@@ -1897,15 +1747,27 @@
         <w:adjustRightInd w:val="0"/>
         <w:jc w:val="center"/>
         <w:rPr>
-          <w:rFonts w:ascii="Times New Roman" w:eastAsia="CMBX12" w:hAnsi="Times New Roman"/>
-          <w:b/>
-          <w:bCs/>
+          <w:rFonts w:ascii="Times New Roman" w:eastAsia="CMTI9" w:hAnsi="Times New Roman"/>
+          <w:i/>
+          <w:iCs/>
           <w:kern w:val="0"/>
-          <w:sz w:val="28"/>
-          <w:szCs w:val="28"/>
+          <w:sz w:val="24"/>
+          <w:szCs w:val="24"/>
           <w:lang w:eastAsia="en-US"/>
         </w:rPr>
       </w:pPr>
+      <w:r>
+        <w:rPr>
+          <w:rFonts w:ascii="Times New Roman" w:eastAsia="CMTI9" w:hAnsi="Times New Roman"/>
+          <w:i/>
+          <w:iCs/>
+          <w:kern w:val="0"/>
+          <w:sz w:val="24"/>
+          <w:szCs w:val="24"/>
+          <w:lang w:eastAsia="en-US"/>
+        </w:rPr>
+        <w:t xml:space="preserve">Otto Schott Institute of Materials Research, Friedrich Schiller University of Jena, L¨obdergraben 32, 07743 Jena, Germany. </w:t>
+      </w:r>
     </w:p>
     <w:p>
       <w:pPr>
@@ -1915,223 +1777,6 @@
         <w:adjustRightInd w:val="0"/>
         <w:jc w:val="center"/>
         <w:rPr>
-          <w:rFonts w:ascii="Times New Roman" w:eastAsia="CMBX12" w:hAnsi="Times New Roman"/>
-          <w:b/>
-          <w:bCs/>
-          <w:kern w:val="0"/>
-          <w:sz w:val="28"/>
-          <w:szCs w:val="28"/>
-          <w:lang w:eastAsia="en-US"/>
-        </w:rPr>
-      </w:pPr>
-    </w:p>
-    <w:p>
-      <w:pPr>
-        <w:widowControl/>
-        <w:autoSpaceDE w:val="0"/>
-        <w:autoSpaceDN w:val="0"/>
-        <w:adjustRightInd w:val="0"/>
-        <w:jc w:val="center"/>
-        <w:rPr>
-          <w:rFonts w:ascii="Times New Roman" w:eastAsia="CMBX12" w:hAnsi="Times New Roman"/>
-          <w:b/>
-          <w:bCs/>
-          <w:kern w:val="0"/>
-          <w:sz w:val="28"/>
-          <w:szCs w:val="28"/>
-          <w:lang w:eastAsia="en-US"/>
-        </w:rPr>
-      </w:pPr>
-    </w:p>
-    <w:p>
-      <w:pPr>
-        <w:widowControl/>
-        <w:autoSpaceDE w:val="0"/>
-        <w:autoSpaceDN w:val="0"/>
-        <w:adjustRightInd w:val="0"/>
-        <w:jc w:val="center"/>
-        <w:rPr>
-          <w:rFonts w:ascii="Times New Roman" w:eastAsia="CMBX12" w:hAnsi="Times New Roman"/>
-          <w:b/>
-          <w:bCs/>
-          <w:kern w:val="0"/>
-          <w:sz w:val="28"/>
-          <w:szCs w:val="28"/>
-          <w:lang w:eastAsia="en-US"/>
-        </w:rPr>
-      </w:pPr>
-    </w:p>
-    <w:p>
-      <w:pPr>
-        <w:widowControl/>
-        <w:autoSpaceDE w:val="0"/>
-        <w:autoSpaceDN w:val="0"/>
-        <w:adjustRightInd w:val="0"/>
-        <w:jc w:val="center"/>
-        <w:rPr>
-          <w:rFonts w:ascii="Times New Roman" w:eastAsia="CMBX12" w:hAnsi="Times New Roman"/>
-          <w:b/>
-          <w:bCs/>
-          <w:kern w:val="0"/>
-          <w:sz w:val="28"/>
-          <w:szCs w:val="28"/>
-          <w:lang w:eastAsia="en-US"/>
-        </w:rPr>
-      </w:pPr>
-      <w:r>
-        <w:rPr>
-          <w:rFonts w:ascii="Times New Roman" w:eastAsia="CMBX12" w:hAnsi="Times New Roman"/>
-          <w:b/>
-          <w:bCs/>
-          <w:kern w:val="0"/>
-          <w:sz w:val="28"/>
-          <w:szCs w:val="28"/>
-          <w:lang w:eastAsia="en-US"/>
-        </w:rPr>
-        <w:lastRenderedPageBreak/>
-        <w:t>Density Functional Theory Based Embedding for Molecular</w:t>
-      </w:r>
-    </w:p>
-    <w:p>
-      <w:pPr>
-        <w:widowControl/>
-        <w:autoSpaceDE w:val="0"/>
-        <w:autoSpaceDN w:val="0"/>
-        <w:adjustRightInd w:val="0"/>
-        <w:jc w:val="center"/>
-        <w:rPr>
-          <w:rFonts w:ascii="Times New Roman" w:eastAsia="CMBX12" w:hAnsi="Times New Roman"/>
-          <w:b/>
-          <w:bCs/>
-          <w:kern w:val="0"/>
-          <w:sz w:val="28"/>
-          <w:szCs w:val="28"/>
-          <w:lang w:eastAsia="en-US"/>
-        </w:rPr>
-      </w:pPr>
-      <w:r>
-        <w:rPr>
-          <w:rFonts w:ascii="Times New Roman" w:eastAsia="CMBX12" w:hAnsi="Times New Roman"/>
-          <w:b/>
-          <w:bCs/>
-          <w:kern w:val="0"/>
-          <w:sz w:val="28"/>
-          <w:szCs w:val="28"/>
-          <w:lang w:eastAsia="en-US"/>
-        </w:rPr>
-        <w:t>and Periodic Systems Using Gaussian Basis Functions</w:t>
-      </w:r>
-    </w:p>
-    <w:p>
-      <w:pPr>
-        <w:widowControl/>
-        <w:autoSpaceDE w:val="0"/>
-        <w:autoSpaceDN w:val="0"/>
-        <w:adjustRightInd w:val="0"/>
-        <w:jc w:val="center"/>
-        <w:rPr>
-          <w:rFonts w:ascii="Times New Roman" w:eastAsia="CMR12" w:hAnsi="Times New Roman"/>
-          <w:kern w:val="0"/>
-          <w:sz w:val="24"/>
-          <w:szCs w:val="24"/>
-          <w:u w:val="single"/>
-          <w:lang w:eastAsia="en-US"/>
-        </w:rPr>
-      </w:pPr>
-    </w:p>
-    <w:p>
-      <w:pPr>
-        <w:widowControl/>
-        <w:autoSpaceDE w:val="0"/>
-        <w:autoSpaceDN w:val="0"/>
-        <w:adjustRightInd w:val="0"/>
-        <w:jc w:val="center"/>
-        <w:rPr>
-          <w:rFonts w:ascii="Times New Roman" w:eastAsia="CMR12" w:hAnsi="Times New Roman"/>
-          <w:kern w:val="0"/>
-          <w:sz w:val="24"/>
-          <w:szCs w:val="24"/>
-          <w:lang w:eastAsia="en-US"/>
-        </w:rPr>
-      </w:pPr>
-      <w:r>
-        <w:rPr>
-          <w:rFonts w:ascii="Times New Roman" w:eastAsia="CMR12" w:hAnsi="Times New Roman"/>
-          <w:kern w:val="0"/>
-          <w:sz w:val="24"/>
-          <w:szCs w:val="24"/>
-          <w:u w:val="single"/>
-          <w:lang w:eastAsia="en-US"/>
-        </w:rPr>
-        <w:t>Manas Sharma</w:t>
-      </w:r>
-      <w:r>
-        <w:rPr>
-          <w:rFonts w:ascii="Times New Roman" w:eastAsia="CMR12" w:hAnsi="Times New Roman"/>
-          <w:kern w:val="0"/>
-          <w:sz w:val="24"/>
-          <w:szCs w:val="24"/>
-          <w:lang w:eastAsia="en-US"/>
-        </w:rPr>
-        <w:t>, Marek Sierka</w:t>
-      </w:r>
-    </w:p>
-    <w:p>
-      <w:pPr>
-        <w:widowControl/>
-        <w:autoSpaceDE w:val="0"/>
-        <w:autoSpaceDN w:val="0"/>
-        <w:adjustRightInd w:val="0"/>
-        <w:jc w:val="center"/>
-        <w:rPr>
-          <w:rFonts w:ascii="Times New Roman" w:eastAsia="CMTI9" w:hAnsi="Times New Roman"/>
-          <w:i/>
-          <w:iCs/>
-          <w:kern w:val="0"/>
-          <w:sz w:val="24"/>
-          <w:szCs w:val="24"/>
-          <w:lang w:eastAsia="en-US"/>
-        </w:rPr>
-      </w:pPr>
-    </w:p>
-    <w:p>
-      <w:pPr>
-        <w:widowControl/>
-        <w:autoSpaceDE w:val="0"/>
-        <w:autoSpaceDN w:val="0"/>
-        <w:adjustRightInd w:val="0"/>
-        <w:jc w:val="center"/>
-        <w:rPr>
-          <w:rFonts w:ascii="Times New Roman" w:eastAsia="CMTI9" w:hAnsi="Times New Roman"/>
-          <w:i/>
-          <w:iCs/>
-          <w:kern w:val="0"/>
-          <w:sz w:val="24"/>
-          <w:szCs w:val="24"/>
-          <w:lang w:eastAsia="en-US"/>
-        </w:rPr>
-      </w:pPr>
-      <w:r>
-        <w:rPr>
-          <w:rFonts w:ascii="Times New Roman" w:eastAsia="CMTI9" w:hAnsi="Times New Roman"/>
-          <w:i/>
-          <w:iCs/>
-          <w:kern w:val="0"/>
-          <w:sz w:val="24"/>
-          <w:szCs w:val="24"/>
-          <w:lang w:eastAsia="en-US"/>
-        </w:rPr>
-        <w:t xml:space="preserve">Otto Schott Institute of Materials Research, Friedrich Schiller University of Jena, L¨obdergraben 32, 07743 Jena, Germany. </w:t>
-      </w:r>
-    </w:p>
-    <w:p>
-      <w:pPr>
-        <w:widowControl/>
-        <w:autoSpaceDE w:val="0"/>
-        <w:autoSpaceDN w:val="0"/>
-        <w:adjustRightInd w:val="0"/>
-        <w:jc w:val="center"/>
-        <w:rPr>
           <w:rFonts w:ascii="Times New Roman" w:eastAsia="CMTT9" w:hAnsi="Times New Roman"/>
           <w:i/>
           <w:iCs/>
@@ -2153,7 +1798,7 @@
         </w:rPr>
         <w:t xml:space="preserve">E-mail: </w:t>
       </w:r>
-      <w:hyperlink r:id="rId10" w:history="1">
+      <w:hyperlink r:id="rId11" w:history="1">
         <w:r>
           <w:rPr>
             <w:rStyle w:val="Hyperlink"/>
@@ -2192,7 +1837,7 @@
         </w:rPr>
         <w:t xml:space="preserve">and </w:t>
       </w:r>
-      <w:hyperlink r:id="rId11" w:history="1">
+      <w:hyperlink r:id="rId12" w:history="1">
         <w:r>
           <w:rPr>
             <w:rStyle w:val="Hyperlink"/>
@@ -2265,7 +1910,7 @@
                     <pic:cNvPicPr/>
                   </pic:nvPicPr>
                   <pic:blipFill>
-                    <a:blip r:embed="rId12"/>
+                    <a:blip r:embed="rId13"/>
                     <a:stretch>
                       <a:fillRect/>
                     </a:stretch>
@@ -3229,8 +2874,8 @@
       </w:pPr>
     </w:p>
     <w:sectPr>
-      <w:headerReference w:type="default" r:id="rId13"/>
-      <w:footerReference w:type="default" r:id="rId14"/>
+      <w:headerReference w:type="default" r:id="rId14"/>
+      <w:footerReference w:type="default" r:id="rId15"/>
       <w:pgSz w:w="12240" w:h="15840"/>
       <w:pgMar w:top="1440" w:right="1440" w:bottom="1440" w:left="1440" w:header="720" w:footer="720" w:gutter="0"/>
       <w:cols w:space="720"/>

</xml_diff>